<commit_message>
UPD CFA + Material ZIP + Fuentes
</commit_message>
<xml_diff>
--- a/fuentes/CF7_842200_DU.docx
+++ b/fuentes/CF7_842200_DU.docx
@@ -2422,10 +2422,10 @@
           <w:lang w:eastAsia="es-CO"/>
         </w:rPr>
         <w:drawing>
-          <wp:inline distT="0" distB="0" distL="0" distR="0" wp14:anchorId="78CCBE89" wp14:editId="1280A879">
+          <wp:inline distT="0" distB="0" distL="0" distR="0" wp14:anchorId="78CCBE89" wp14:editId="6D9A75D8">
             <wp:extent cx="6109463" cy="2920621"/>
             <wp:effectExtent l="0" t="0" r="5715" b="0"/>
-            <wp:docPr id="9" name="Imagen 9" descr="LLa imagen presenta un gráfico compuesto por seis bloques de texto con fondo de distintos tonos de verde. Cada bloque señala una consecuencia negativa de malas condiciones laborales: “Aumento de la fatiga”, “Aumento en accidentes laborales en los espacios de trabajo”, “Enfermedades profesionales”, “Tensión nerviosa”, “Disminución en la producción y resultados”, e “Insatisfacción, desinterés etc."/>
+            <wp:docPr id="9" name="Imagen 9" descr="La imagen presenta un gráfico compuesto por seis bloques de texto con fondo de distintos tonos de verde. Cada bloque señala una consecuencia negativa de malas condiciones laborales: “Aumento de la fatiga”, “Aumento en accidentes laborales en los espacios de trabajo”, “Enfermedades profesionales”, “Tensión nerviosa”, “Disminución en la producción y resultados”, e “Insatisfacción, desinterés etc."/>
             <wp:cNvGraphicFramePr>
               <a:graphicFrameLocks xmlns:a="http://schemas.openxmlformats.org/drawingml/2006/main" noChangeAspect="1"/>
             </wp:cNvGraphicFramePr>
@@ -2433,7 +2433,7 @@
               <a:graphicData uri="http://schemas.openxmlformats.org/drawingml/2006/picture">
                 <pic:pic xmlns:pic="http://schemas.openxmlformats.org/drawingml/2006/picture">
                   <pic:nvPicPr>
-                    <pic:cNvPr id="9" name="Imagen 9" descr="LLa imagen presenta un gráfico compuesto por seis bloques de texto con fondo de distintos tonos de verde. Cada bloque señala una consecuencia negativa de malas condiciones laborales: “Aumento de la fatiga”, “Aumento en accidentes laborales en los espacios de trabajo”, “Enfermedades profesionales”, “Tensión nerviosa”, “Disminución en la producción y resultados”, e “Insatisfacción, desinterés etc."/>
+                    <pic:cNvPr id="9" name="Imagen 9" descr="La imagen presenta un gráfico compuesto por seis bloques de texto con fondo de distintos tonos de verde. Cada bloque señala una consecuencia negativa de malas condiciones laborales: “Aumento de la fatiga”, “Aumento en accidentes laborales en los espacios de trabajo”, “Enfermedades profesionales”, “Tensión nerviosa”, “Disminución en la producción y resultados”, e “Insatisfacción, desinterés etc."/>
                     <pic:cNvPicPr>
                       <a:picLocks noChangeAspect="1" noChangeArrowheads="1"/>
                     </pic:cNvPicPr>
@@ -2485,7 +2485,7 @@
           <w:lang w:eastAsia="es-CO"/>
         </w:rPr>
         <w:lastRenderedPageBreak/>
-        <w:t>de trabajo”, “Enfermedades profesionales”, “Tensión nerviosa”, “Disminución en la producción y resultados”, e “Insatisfacción, desinterés etc.”"</w:t>
+        <w:t>de trabajo”, “Enfermedades profesionales”, “Tensión nerviosa”, “Disminución en la producción y resultados”, e “Insatisfacción, desinterés etc.”</w:t>
       </w:r>
     </w:p>
     <w:p>
@@ -2843,15 +2843,7 @@
               <w:pStyle w:val="TextoTablas"/>
             </w:pPr>
             <w:r>
-              <w:t xml:space="preserve">Nota. Iluminación de interior con luz artificial. </w:t>
-            </w:r>
-            <w:proofErr w:type="spellStart"/>
-            <w:r>
-              <w:t>Huaman</w:t>
-            </w:r>
-            <w:proofErr w:type="spellEnd"/>
-            <w:r>
-              <w:t xml:space="preserve"> (2003).</w:t>
+              <w:t>Nota. Iluminación de interior con luz artificial. Huaman (2003).</w:t>
             </w:r>
           </w:p>
         </w:tc>
@@ -3834,23 +3826,7 @@
           <w:bdr w:val="none" w:sz="0" w:space="0" w:color="auto" w:frame="1"/>
           <w:lang w:eastAsia="es-CO"/>
         </w:rPr>
-        <w:t xml:space="preserve">Unir la pretina, en este caso es una pretina recta con corte a los costados y corte centro espalda, las cuales deberán estar previamente fusionadas con el </w:t>
-      </w:r>
-      <w:proofErr w:type="spellStart"/>
-      <w:r>
-        <w:rPr>
-          <w:bdr w:val="none" w:sz="0" w:space="0" w:color="auto" w:frame="1"/>
-          <w:lang w:eastAsia="es-CO"/>
-        </w:rPr>
-        <w:t>interlon</w:t>
-      </w:r>
-      <w:proofErr w:type="spellEnd"/>
-      <w:r>
-        <w:rPr>
-          <w:bdr w:val="none" w:sz="0" w:space="0" w:color="auto" w:frame="1"/>
-          <w:lang w:eastAsia="es-CO"/>
-        </w:rPr>
-        <w:t>.</w:t>
+        <w:t>Unir la pretina, en este caso es una pretina recta con corte a los costados y corte centro espalda, las cuales deberán estar previamente fusionadas con el interlon.</w:t>
       </w:r>
     </w:p>
     <w:p>
@@ -4257,24 +4233,16 @@
         <w:rPr>
           <w:lang w:eastAsia="es-CO"/>
         </w:rPr>
-        <w:t xml:space="preserve">. Video: Montaje de Cremallera Aletilla y </w:t>
-      </w:r>
-      <w:proofErr w:type="spellStart"/>
-      <w:r>
-        <w:rPr>
-          <w:lang w:eastAsia="es-CO"/>
-        </w:rPr>
-        <w:t>Aletillón</w:t>
-      </w:r>
-      <w:proofErr w:type="spellEnd"/>
-    </w:p>
-    <w:p>
-      <w:pPr>
-        <w:rPr>
-          <w:lang w:eastAsia="es-CO"/>
-        </w:rPr>
-      </w:pPr>
-      <w:hyperlink r:id="rId39" w:tgtFrame="_blank" w:history="1">
+        <w:t>. Video: Montaje de Cremallera Aletilla y Aletillón</w:t>
+      </w:r>
+    </w:p>
+    <w:p>
+      <w:pPr>
+        <w:rPr>
+          <w:lang w:eastAsia="es-CO"/>
+        </w:rPr>
+      </w:pPr>
+      <w:hyperlink r:id="rId39" w:history="1">
         <w:r>
           <w:rPr>
             <w:rStyle w:val="Hipervnculo"/>
@@ -4316,34 +4284,14 @@
         </w:rPr>
         <w:t>camisa clásica y </w:t>
       </w:r>
-      <w:proofErr w:type="spellStart"/>
       <w:r>
         <w:rPr>
           <w:i/>
           <w:iCs/>
           <w:lang w:eastAsia="es-CO"/>
         </w:rPr>
-        <w:t>slim</w:t>
-      </w:r>
-      <w:proofErr w:type="spellEnd"/>
-      <w:r>
-        <w:rPr>
-          <w:i/>
-          <w:iCs/>
-          <w:lang w:eastAsia="es-CO"/>
-        </w:rPr>
-        <w:t xml:space="preserve"> </w:t>
-      </w:r>
-      <w:proofErr w:type="spellStart"/>
-      <w:r>
-        <w:rPr>
-          <w:i/>
-          <w:iCs/>
-          <w:lang w:eastAsia="es-CO"/>
-        </w:rPr>
-        <w:t>fit</w:t>
-      </w:r>
-      <w:proofErr w:type="spellEnd"/>
+        <w:t>slim fit</w:t>
+      </w:r>
     </w:p>
     <w:p>
       <w:pPr>
@@ -6107,21 +6055,7 @@
         <w:rPr>
           <w:lang w:eastAsia="es-CO"/>
         </w:rPr>
-        <w:t xml:space="preserve">El primer paso es el montaje de cierre, cremallera, corredera o zipper (aletilla y </w:t>
-      </w:r>
-      <w:proofErr w:type="spellStart"/>
-      <w:r>
-        <w:rPr>
-          <w:lang w:eastAsia="es-CO"/>
-        </w:rPr>
-        <w:t>letillón</w:t>
-      </w:r>
-      <w:proofErr w:type="spellEnd"/>
-      <w:r>
-        <w:rPr>
-          <w:lang w:eastAsia="es-CO"/>
-        </w:rPr>
-        <w:t xml:space="preserve">). El segundo paso consiste en la reparación de bolsillos. El tercer paso es el montaje de un bolsillo de ribete sencillo, y el cuarto y último paso es el montaje de </w:t>
+        <w:t xml:space="preserve">El primer paso es el montaje de cierre, cremallera, corredera o zipper (aletilla y letillón). El segundo paso consiste en la reparación de bolsillos. El tercer paso es el montaje de un bolsillo de ribete sencillo, y el cuarto y último paso es el montaje de </w:t>
       </w:r>
       <w:r>
         <w:rPr>
@@ -6188,15 +6122,7 @@
               <w:pStyle w:val="TextoTablas"/>
             </w:pPr>
             <w:r>
-              <w:t xml:space="preserve">1. Montaje de Cierre, Cremallera, Corredera o Zipper (Aletilla y </w:t>
-            </w:r>
-            <w:proofErr w:type="spellStart"/>
-            <w:r>
-              <w:t>Aletillón</w:t>
-            </w:r>
-            <w:proofErr w:type="spellEnd"/>
-            <w:r>
-              <w:t>).</w:t>
+              <w:t>1. Montaje de Cierre, Cremallera, Corredera o Zipper (Aletilla y Aletillón).</w:t>
             </w:r>
           </w:p>
         </w:tc>
@@ -6209,15 +6135,7 @@
               <w:pStyle w:val="TextoTablas"/>
             </w:pPr>
             <w:r>
-              <w:t xml:space="preserve">Para el montaje de una cremallera con sistema de aletilla y </w:t>
-            </w:r>
-            <w:proofErr w:type="spellStart"/>
-            <w:r>
-              <w:t>aletillón</w:t>
-            </w:r>
-            <w:proofErr w:type="spellEnd"/>
-            <w:r>
-              <w:t>, es necesario identificar cada una de las piezas y tener en cuenta que los acabados los pasos para el ensamble y el desarrollo pueden variar.</w:t>
+              <w:t>Para el montaje de una cremallera con sistema de aletilla y aletillón, es necesario identificar cada una de las piezas y tener en cuenta que los acabados los pasos para el ensamble y el desarrollo pueden variar.</w:t>
             </w:r>
           </w:p>
         </w:tc>
@@ -7449,7 +7367,6 @@
         </w:rPr>
         <w:t>También se conoce la estrategia de mejora de procesos </w:t>
       </w:r>
-      <w:proofErr w:type="spellStart"/>
       <w:r>
         <w:rPr>
           <w:b/>
@@ -7458,18 +7375,7 @@
           <w:iCs/>
           <w:lang w:eastAsia="es-CO"/>
         </w:rPr>
-        <w:t>Six</w:t>
-      </w:r>
-      <w:proofErr w:type="spellEnd"/>
-      <w:r>
-        <w:rPr>
-          <w:b/>
-          <w:bCs/>
-          <w:i/>
-          <w:iCs/>
-          <w:lang w:eastAsia="es-CO"/>
-        </w:rPr>
-        <w:t xml:space="preserve"> Sigma</w:t>
+        <w:t>Six Sigma</w:t>
       </w:r>
       <w:r>
         <w:rPr>
@@ -8024,12 +7930,10 @@
             <w:pPr>
               <w:pStyle w:val="TextoTablas"/>
             </w:pPr>
-            <w:proofErr w:type="spellStart"/>
             <w:r>
               <w:lastRenderedPageBreak/>
               <w:t>Rebordados</w:t>
             </w:r>
-            <w:proofErr w:type="spellEnd"/>
           </w:p>
         </w:tc>
         <w:tc>
@@ -8062,21 +7966,7 @@
               <w:rPr>
                 <w:szCs w:val="24"/>
               </w:rPr>
-              <w:t xml:space="preserve">Alineación y ubicación en la colocación de pedrería u otros, el diseño debe corresponder al </w:t>
-            </w:r>
-            <w:proofErr w:type="spellStart"/>
-            <w:r>
-              <w:rPr>
-                <w:szCs w:val="24"/>
-              </w:rPr>
-              <w:t>rebordado</w:t>
-            </w:r>
-            <w:proofErr w:type="spellEnd"/>
-            <w:r>
-              <w:rPr>
-                <w:szCs w:val="24"/>
-              </w:rPr>
-              <w:t xml:space="preserve"> realizado.</w:t>
+              <w:t>Alineación y ubicación en la colocación de pedrería u otros, el diseño debe corresponder al rebordado realizado.</w:t>
             </w:r>
           </w:p>
         </w:tc>
@@ -8995,15 +8885,7 @@
               <w:pStyle w:val="TextoTablas"/>
             </w:pPr>
             <w:r>
-              <w:t xml:space="preserve">SENA. (2020). Puesta a punto máquina </w:t>
-            </w:r>
-            <w:proofErr w:type="spellStart"/>
-            <w:r>
-              <w:t>recubridora</w:t>
-            </w:r>
-            <w:proofErr w:type="spellEnd"/>
-            <w:r>
-              <w:t>.</w:t>
+              <w:t>SENA. (2020). Puesta a punto máquina recubridora.</w:t>
             </w:r>
           </w:p>
         </w:tc>
@@ -9368,29 +9250,8 @@
             <w:pPr>
               <w:pStyle w:val="TextoTablas"/>
             </w:pPr>
-            <w:proofErr w:type="spellStart"/>
-            <w:r>
-              <w:t>LaCostura</w:t>
-            </w:r>
-            <w:proofErr w:type="spellEnd"/>
-            <w:r>
-              <w:t xml:space="preserve"> </w:t>
-            </w:r>
-            <w:proofErr w:type="spellStart"/>
-            <w:r>
-              <w:t>diy</w:t>
-            </w:r>
-            <w:proofErr w:type="spellEnd"/>
-            <w:r>
-              <w:t xml:space="preserve">. (2020). Confección de camisa Slim </w:t>
-            </w:r>
-            <w:proofErr w:type="spellStart"/>
-            <w:r>
-              <w:t>Fit</w:t>
-            </w:r>
-            <w:proofErr w:type="spellEnd"/>
-            <w:r>
-              <w:t xml:space="preserve"> para hombre.</w:t>
+            <w:r>
+              <w:t>LaCostura diy. (2020). Confección de camisa Slim Fit para hombre.</w:t>
             </w:r>
           </w:p>
         </w:tc>
@@ -9512,15 +9373,7 @@
               <w:pStyle w:val="TextoTablas"/>
             </w:pPr>
             <w:r>
-              <w:t xml:space="preserve">SENA. (2020). Montaje de cremallera, aletilla y </w:t>
-            </w:r>
-            <w:proofErr w:type="spellStart"/>
-            <w:r>
-              <w:t>aletillón</w:t>
-            </w:r>
-            <w:proofErr w:type="spellEnd"/>
-            <w:r>
-              <w:t>.</w:t>
+              <w:t>SENA. (2020). Montaje de cremallera, aletilla y aletillón.</w:t>
             </w:r>
           </w:p>
         </w:tc>
@@ -9578,13 +9431,8 @@
             <w:pPr>
               <w:pStyle w:val="TextoTablas"/>
             </w:pPr>
-            <w:proofErr w:type="spellStart"/>
-            <w:r>
-              <w:t>Knight</w:t>
-            </w:r>
-            <w:proofErr w:type="spellEnd"/>
-            <w:r>
-              <w:t>, L. (2012). Secretos de la buena modista. Océano.</w:t>
+            <w:r>
+              <w:t>Knight, L. (2012). Secretos de la buena modista. Océano.</w:t>
             </w:r>
           </w:p>
         </w:tc>
@@ -9721,13 +9569,8 @@
               <w:pStyle w:val="TextoTablas"/>
             </w:pPr>
             <w:r>
-              <w:t xml:space="preserve">Revisar en la carpeta de anexos el documento </w:t>
-            </w:r>
-            <w:proofErr w:type="spellStart"/>
-            <w:r>
-              <w:t>maquinaria_herramientas_insumos_vf_compressed</w:t>
-            </w:r>
-            <w:proofErr w:type="spellEnd"/>
+              <w:t>Revisar en la carpeta de anexos el documento maquinaria_herramientas_insumos_vf_compressed</w:t>
+            </w:r>
           </w:p>
         </w:tc>
       </w:tr>
@@ -10218,7 +10061,6 @@
           <w14:ligatures w14:val="none"/>
         </w:rPr>
       </w:pPr>
-      <w:proofErr w:type="spellStart"/>
       <w:r>
         <w:rPr>
           <w:rFonts w:eastAsia="Times New Roman" w:cstheme="minorHAnsi"/>
@@ -10228,19 +10070,7 @@
           <w:lang w:eastAsia="es-CO"/>
           <w14:ligatures w14:val="none"/>
         </w:rPr>
-        <w:t>Huaman</w:t>
-      </w:r>
-      <w:proofErr w:type="spellEnd"/>
-      <w:r>
-        <w:rPr>
-          <w:rFonts w:eastAsia="Times New Roman" w:cstheme="minorHAnsi"/>
-          <w:kern w:val="0"/>
-          <w:szCs w:val="28"/>
-          <w:bdr w:val="none" w:sz="0" w:space="0" w:color="auto" w:frame="1"/>
-          <w:lang w:eastAsia="es-CO"/>
-          <w14:ligatures w14:val="none"/>
-        </w:rPr>
-        <w:t>, W. (2003). Ingeniería en la capacitación de operarios para la industria de la confección textil [Tesis de pregrado, Universidad Nacional Mayor de San Marcos, Lima]. Repositorio institucional UNMSM.</w:t>
+        <w:t>Huaman, W. (2003). Ingeniería en la capacitación de operarios para la industria de la confección textil [Tesis de pregrado, Universidad Nacional Mayor de San Marcos, Lima]. Repositorio institucional UNMSM.</w:t>
       </w:r>
       <w:hyperlink r:id="rId67" w:tgtFrame="_blank" w:history="1">
         <w:r>
@@ -10287,7 +10117,6 @@
           <w14:ligatures w14:val="none"/>
         </w:rPr>
       </w:pPr>
-      <w:proofErr w:type="spellStart"/>
       <w:r>
         <w:rPr>
           <w:rFonts w:eastAsia="Times New Roman" w:cstheme="minorHAnsi"/>
@@ -10297,19 +10126,7 @@
           <w:lang w:eastAsia="es-CO"/>
           <w14:ligatures w14:val="none"/>
         </w:rPr>
-        <w:t>Knight</w:t>
-      </w:r>
-      <w:proofErr w:type="spellEnd"/>
-      <w:r>
-        <w:rPr>
-          <w:rFonts w:eastAsia="Times New Roman" w:cstheme="minorHAnsi"/>
-          <w:kern w:val="0"/>
-          <w:szCs w:val="28"/>
-          <w:bdr w:val="none" w:sz="0" w:space="0" w:color="auto" w:frame="1"/>
-          <w:lang w:eastAsia="es-CO"/>
-          <w14:ligatures w14:val="none"/>
-        </w:rPr>
-        <w:t>, L. (2012). Secretos de la buena modista. Océano Ámbar.</w:t>
+        <w:t>Knight, L. (2012). Secretos de la buena modista. Océano Ámbar.</w:t>
       </w:r>
     </w:p>
     <w:p>
@@ -10826,13 +10643,8 @@
             <w:pPr>
               <w:pStyle w:val="TextoTablas"/>
             </w:pPr>
-            <w:proofErr w:type="spellStart"/>
-            <w:r>
-              <w:t>Milady</w:t>
-            </w:r>
-            <w:proofErr w:type="spellEnd"/>
-            <w:r>
-              <w:t xml:space="preserve"> Tatiana Villamil Castellanos</w:t>
+            <w:r>
+              <w:t>Milady Tatiana Villamil Castellanos</w:t>
             </w:r>
           </w:p>
         </w:tc>
@@ -11142,13 +10954,8 @@
             <w:pPr>
               <w:pStyle w:val="TextoTablas"/>
             </w:pPr>
-            <w:proofErr w:type="spellStart"/>
-            <w:r>
-              <w:t>Jhon</w:t>
-            </w:r>
-            <w:proofErr w:type="spellEnd"/>
-            <w:r>
-              <w:t xml:space="preserve"> Jairo Rodríguez Pérez</w:t>
+            <w:r>
+              <w:t>Jhon Jairo Rodríguez Pérez</w:t>
             </w:r>
           </w:p>
         </w:tc>
@@ -11331,13 +11138,8 @@
             <w:pPr>
               <w:pStyle w:val="TextoTablas"/>
             </w:pPr>
-            <w:proofErr w:type="spellStart"/>
-            <w:r>
-              <w:t>Lucenith</w:t>
-            </w:r>
-            <w:proofErr w:type="spellEnd"/>
-            <w:r>
-              <w:t xml:space="preserve"> Pinilla Moreno</w:t>
+            <w:r>
+              <w:t>Lucenith Pinilla Moreno</w:t>
             </w:r>
           </w:p>
         </w:tc>
@@ -11436,15 +11238,7 @@
               <w:pStyle w:val="TextoTablas"/>
             </w:pPr>
             <w:r>
-              <w:t xml:space="preserve">Laura Paola </w:t>
-            </w:r>
-            <w:proofErr w:type="spellStart"/>
-            <w:r>
-              <w:t>Gelvez</w:t>
-            </w:r>
-            <w:proofErr w:type="spellEnd"/>
-            <w:r>
-              <w:t xml:space="preserve"> Manosalva</w:t>
+              <w:t>Laura Paola Gelvez Manosalva</w:t>
             </w:r>
           </w:p>
         </w:tc>
@@ -11897,7 +11691,7 @@
         <v:path o:extrusionok="f" gradientshapeok="t" o:connecttype="rect"/>
         <o:lock v:ext="edit" aspectratio="t"/>
       </v:shapetype>
-      <v:shape id="_x0000_i1038" type="#_x0000_t75" style="width:12pt;height:12pt" o:bullet="t">
+      <v:shape id="_x0000_i1042" type="#_x0000_t75" style="width:10.8pt;height:10.8pt" o:bullet="t">
         <v:imagedata r:id="rId1" o:title="mso9721"/>
       </v:shape>
     </w:pict>
@@ -16677,7 +16471,14 @@
 </file>
 
 <file path=customXml/item2.xml><?xml version="1.0" encoding="utf-8"?>
-<b:Sources xmlns:b="http://schemas.openxmlformats.org/officeDocument/2006/bibliography" xmlns="http://schemas.openxmlformats.org/officeDocument/2006/bibliography" SelectedStyle="\APASixthEditionOfficeOnline.xsl" StyleName="APA" Version="6"/>
+<p:properties xmlns:p="http://schemas.microsoft.com/office/2006/metadata/properties" xmlns:xsi="http://www.w3.org/2001/XMLSchema-instance" xmlns:pc="http://schemas.microsoft.com/office/infopath/2007/PartnerControls">
+  <documentManagement>
+    <TaxCatchAll xmlns="cb45339b-ced9-4d0d-8f64-77573914d53b" xsi:nil="true"/>
+    <lcf76f155ced4ddcb4097134ff3c332f xmlns="43a3ca16-9c26-4813-b83f-4aec9927b43f">
+      <Terms xmlns="http://schemas.microsoft.com/office/infopath/2007/PartnerControls"/>
+    </lcf76f155ced4ddcb4097134ff3c332f>
+  </documentManagement>
+</p:properties>
 </file>
 
 <file path=customXml/item3.xml><?xml version="1.0" encoding="utf-8"?>
@@ -16916,14 +16717,7 @@
 </file>
 
 <file path=customXml/item4.xml><?xml version="1.0" encoding="utf-8"?>
-<p:properties xmlns:p="http://schemas.microsoft.com/office/2006/metadata/properties" xmlns:xsi="http://www.w3.org/2001/XMLSchema-instance" xmlns:pc="http://schemas.microsoft.com/office/infopath/2007/PartnerControls">
-  <documentManagement>
-    <TaxCatchAll xmlns="cb45339b-ced9-4d0d-8f64-77573914d53b" xsi:nil="true"/>
-    <lcf76f155ced4ddcb4097134ff3c332f xmlns="43a3ca16-9c26-4813-b83f-4aec9927b43f">
-      <Terms xmlns="http://schemas.microsoft.com/office/infopath/2007/PartnerControls"/>
-    </lcf76f155ced4ddcb4097134ff3c332f>
-  </documentManagement>
-</p:properties>
+<b:Sources xmlns:b="http://schemas.openxmlformats.org/officeDocument/2006/bibliography" xmlns="http://schemas.openxmlformats.org/officeDocument/2006/bibliography" SelectedStyle="\APASixthEditionOfficeOnline.xsl" StyleName="APA" Version="6"/>
 </file>
 
 <file path=customXml/itemProps1.xml><?xml version="1.0" encoding="utf-8"?>
@@ -16935,9 +16729,12 @@
 </file>
 
 <file path=customXml/itemProps2.xml><?xml version="1.0" encoding="utf-8"?>
-<ds:datastoreItem xmlns:ds="http://schemas.openxmlformats.org/officeDocument/2006/customXml" ds:itemID="{A9F2CEBA-C824-4C86-81A8-E32CBD0EB92D}">
+<ds:datastoreItem xmlns:ds="http://schemas.openxmlformats.org/officeDocument/2006/customXml" ds:itemID="{26259216-AD86-464A-AEAD-95B1F9E17392}">
   <ds:schemaRefs>
-    <ds:schemaRef ds:uri="http://schemas.openxmlformats.org/officeDocument/2006/bibliography"/>
+    <ds:schemaRef ds:uri="http://schemas.microsoft.com/office/2006/metadata/properties"/>
+    <ds:schemaRef ds:uri="http://schemas.microsoft.com/office/infopath/2007/PartnerControls"/>
+    <ds:schemaRef ds:uri="cb45339b-ced9-4d0d-8f64-77573914d53b"/>
+    <ds:schemaRef ds:uri="43a3ca16-9c26-4813-b83f-4aec9927b43f"/>
   </ds:schemaRefs>
 </ds:datastoreItem>
 </file>
@@ -16962,12 +16759,9 @@
 </file>
 
 <file path=customXml/itemProps4.xml><?xml version="1.0" encoding="utf-8"?>
-<ds:datastoreItem xmlns:ds="http://schemas.openxmlformats.org/officeDocument/2006/customXml" ds:itemID="{26259216-AD86-464A-AEAD-95B1F9E17392}">
+<ds:datastoreItem xmlns:ds="http://schemas.openxmlformats.org/officeDocument/2006/customXml" ds:itemID="{A9F2CEBA-C824-4C86-81A8-E32CBD0EB92D}">
   <ds:schemaRefs>
-    <ds:schemaRef ds:uri="http://schemas.microsoft.com/office/2006/metadata/properties"/>
-    <ds:schemaRef ds:uri="http://schemas.microsoft.com/office/infopath/2007/PartnerControls"/>
-    <ds:schemaRef ds:uri="cb45339b-ced9-4d0d-8f64-77573914d53b"/>
-    <ds:schemaRef ds:uri="43a3ca16-9c26-4813-b83f-4aec9927b43f"/>
+    <ds:schemaRef ds:uri="http://schemas.openxmlformats.org/officeDocument/2006/bibliography"/>
   </ds:schemaRefs>
 </ds:datastoreItem>
 </file>
</xml_diff>